<commit_message>
To add push failure command in gitdocument
</commit_message>
<xml_diff>
--- a/GitHub for working commands.docx
+++ b/GitHub for working commands.docx
@@ -2119,6 +2119,16 @@
       <w:pPr>
         <w:pStyle w:val="HTMLPreformatted"/>
         <w:rPr>
+          <w:rFonts w:ascii="Cambria" w:hAnsi="Cambria"/>
+          <w:sz w:val="32"/>
+          <w:szCs w:val="32"/>
+        </w:rPr>
+      </w:pPr>
+    </w:p>
+    <w:p>
+      <w:pPr>
+        <w:pStyle w:val="HTMLPreformatted"/>
+        <w:rPr>
           <w:rFonts w:ascii="Verdana" w:hAnsi="Verdana"/>
           <w:color w:val="000000"/>
           <w:shd w:val="clear" w:color="auto" w:fill="FFFFFF"/>
@@ -2484,8 +2494,6 @@
         </w:rPr>
         <w:t xml:space="preserve"> workspace</w:t>
       </w:r>
-      <w:bookmarkStart w:id="0" w:name="_GoBack"/>
-      <w:bookmarkEnd w:id="0"/>
     </w:p>
     <w:p>
       <w:pPr>
@@ -3008,7 +3016,6 @@
           <w:szCs w:val="32"/>
           <w:highlight w:val="green"/>
         </w:rPr>
-        <w:lastRenderedPageBreak/>
         <w:t>Scenario:</w:t>
       </w:r>
     </w:p>
@@ -4381,7 +4388,6 @@
           <w:color w:val="000000"/>
           <w:bdr w:val="none" w:sz="0" w:space="0" w:color="auto" w:frame="1"/>
         </w:rPr>
-        <w:lastRenderedPageBreak/>
         <w:t>Two developer are working on Sprint 7.3</w:t>
       </w:r>
     </w:p>
@@ -5309,16 +5315,7 @@
           <w:szCs w:val="24"/>
           <w:highlight w:val="yellow"/>
         </w:rPr>
-        <w:t>Workspace</w:t>
-      </w:r>
-      <w:r>
-        <w:rPr>
-          <w:rFonts w:ascii="Cambria" w:eastAsiaTheme="minorHAnsi" w:hAnsi="Cambria" w:cstheme="minorBidi"/>
-          <w:sz w:val="24"/>
-          <w:szCs w:val="24"/>
-          <w:highlight w:val="yellow"/>
-        </w:rPr>
-        <w:t xml:space="preserve"> area</w:t>
+        <w:t>Workspace area</w:t>
       </w:r>
       <w:r>
         <w:rPr>
@@ -5483,13 +5480,22 @@
           <w:sz w:val="24"/>
           <w:szCs w:val="24"/>
         </w:rPr>
-        <w:t xml:space="preserve"> color--</w:t>
+        <w:t xml:space="preserve"> color-- for </w:t>
       </w:r>
       <w:r>
         <w:rPr>
           <w:rFonts w:ascii="Cambria" w:eastAsiaTheme="minorHAnsi" w:hAnsi="Cambria" w:cstheme="minorBidi"/>
           <w:sz w:val="24"/>
           <w:szCs w:val="24"/>
+          <w:highlight w:val="yellow"/>
+        </w:rPr>
+        <w:t>staging area</w:t>
+      </w:r>
+      <w:r>
+        <w:rPr>
+          <w:rFonts w:ascii="Cambria" w:eastAsiaTheme="minorHAnsi" w:hAnsi="Cambria" w:cstheme="minorBidi"/>
+          <w:sz w:val="24"/>
+          <w:szCs w:val="24"/>
         </w:rPr>
         <w:t xml:space="preserve"> </w:t>
       </w:r>
@@ -5499,90 +5505,56 @@
           <w:sz w:val="24"/>
           <w:szCs w:val="24"/>
         </w:rPr>
-        <w:t xml:space="preserve">for </w:t>
+        <w:t>new change</w:t>
       </w:r>
       <w:r>
         <w:rPr>
           <w:rFonts w:ascii="Cambria" w:eastAsiaTheme="minorHAnsi" w:hAnsi="Cambria" w:cstheme="minorBidi"/>
           <w:sz w:val="24"/>
           <w:szCs w:val="24"/>
+        </w:rPr>
+        <w:t>s</w:t>
+      </w:r>
+      <w:r>
+        <w:rPr>
+          <w:rFonts w:ascii="Cambria" w:eastAsiaTheme="minorHAnsi" w:hAnsi="Cambria" w:cstheme="minorBidi"/>
+          <w:sz w:val="24"/>
+          <w:szCs w:val="24"/>
+        </w:rPr>
+        <w:t>(before commit)</w:t>
+      </w:r>
+      <w:r>
+        <w:rPr>
+          <w:rFonts w:ascii="Cambria" w:eastAsiaTheme="minorHAnsi" w:hAnsi="Cambria" w:cstheme="minorBidi"/>
+          <w:sz w:val="24"/>
+          <w:szCs w:val="24"/>
+        </w:rPr>
+        <w:t>(</w:t>
+      </w:r>
+      <w:r>
+        <w:rPr>
+          <w:rFonts w:ascii="Cambria" w:eastAsiaTheme="minorHAnsi" w:hAnsi="Cambria" w:cstheme="minorBidi"/>
+          <w:sz w:val="24"/>
+          <w:szCs w:val="24"/>
+        </w:rPr>
+        <w:t xml:space="preserve"> </w:t>
+      </w:r>
+      <w:r>
+        <w:rPr>
+          <w:rFonts w:ascii="Cambria" w:eastAsiaTheme="minorHAnsi" w:hAnsi="Cambria" w:cstheme="minorBidi"/>
+          <w:sz w:val="24"/>
+          <w:szCs w:val="24"/>
+        </w:rPr>
+        <w:t>(</w:t>
+      </w:r>
+      <w:r>
+        <w:rPr>
+          <w:rFonts w:ascii="Cambria" w:eastAsiaTheme="minorHAnsi" w:hAnsi="Cambria" w:cstheme="minorBidi"/>
+          <w:sz w:val="24"/>
+          <w:szCs w:val="24"/>
           <w:highlight w:val="yellow"/>
         </w:rPr>
-        <w:t>staging area</w:t>
-      </w:r>
-      <w:r>
-        <w:rPr>
-          <w:rFonts w:ascii="Cambria" w:eastAsiaTheme="minorHAnsi" w:hAnsi="Cambria" w:cstheme="minorBidi"/>
-          <w:sz w:val="24"/>
-          <w:szCs w:val="24"/>
-        </w:rPr>
-        <w:t xml:space="preserve"> </w:t>
-      </w:r>
-      <w:r>
-        <w:rPr>
-          <w:rFonts w:ascii="Cambria" w:eastAsiaTheme="minorHAnsi" w:hAnsi="Cambria" w:cstheme="minorBidi"/>
-          <w:sz w:val="24"/>
-          <w:szCs w:val="24"/>
-        </w:rPr>
-        <w:t>new change</w:t>
-      </w:r>
-      <w:r>
-        <w:rPr>
-          <w:rFonts w:ascii="Cambria" w:eastAsiaTheme="minorHAnsi" w:hAnsi="Cambria" w:cstheme="minorBidi"/>
-          <w:sz w:val="24"/>
-          <w:szCs w:val="24"/>
-        </w:rPr>
-        <w:t>s</w:t>
-      </w:r>
-      <w:r>
-        <w:rPr>
-          <w:rFonts w:ascii="Cambria" w:eastAsiaTheme="minorHAnsi" w:hAnsi="Cambria" w:cstheme="minorBidi"/>
-          <w:sz w:val="24"/>
-          <w:szCs w:val="24"/>
-        </w:rPr>
-        <w:t>(before commit)</w:t>
-      </w:r>
-      <w:r>
-        <w:rPr>
-          <w:rFonts w:ascii="Cambria" w:eastAsiaTheme="minorHAnsi" w:hAnsi="Cambria" w:cstheme="minorBidi"/>
-          <w:sz w:val="24"/>
-          <w:szCs w:val="24"/>
-        </w:rPr>
-        <w:t>(</w:t>
-      </w:r>
-      <w:r>
-        <w:rPr>
-          <w:rFonts w:ascii="Cambria" w:eastAsiaTheme="minorHAnsi" w:hAnsi="Cambria" w:cstheme="minorBidi"/>
-          <w:sz w:val="24"/>
-          <w:szCs w:val="24"/>
-        </w:rPr>
-        <w:t xml:space="preserve"> </w:t>
-      </w:r>
-      <w:r>
-        <w:rPr>
-          <w:rFonts w:ascii="Cambria" w:eastAsiaTheme="minorHAnsi" w:hAnsi="Cambria" w:cstheme="minorBidi"/>
-          <w:sz w:val="24"/>
-          <w:szCs w:val="24"/>
-        </w:rPr>
-        <w:t>(</w:t>
-      </w:r>
-      <w:r>
-        <w:rPr>
-          <w:rFonts w:ascii="Cambria" w:eastAsiaTheme="minorHAnsi" w:hAnsi="Cambria" w:cstheme="minorBidi"/>
-          <w:sz w:val="24"/>
-          <w:szCs w:val="24"/>
-          <w:highlight w:val="yellow"/>
-        </w:rPr>
-        <w:t>workspace-</w:t>
-      </w:r>
-      <w:r>
-        <w:rPr>
-          <w:rFonts w:ascii="Cambria" w:eastAsiaTheme="minorHAnsi" w:hAnsi="Cambria" w:cstheme="minorBidi"/>
-          <w:sz w:val="24"/>
-          <w:szCs w:val="24"/>
-          <w:highlight w:val="yellow"/>
-        </w:rPr>
-        <w:t>stage area</w:t>
+        <w:t>workspace-stage area</w:t>
       </w:r>
       <w:r>
         <w:rPr>
@@ -6228,12 +6200,624 @@
     </w:p>
     <w:p>
       <w:pPr>
-        <w:rPr>
-          <w:rFonts w:ascii="Cambria" w:hAnsi="Cambria"/>
-          <w:sz w:val="24"/>
-          <w:szCs w:val="24"/>
-        </w:rPr>
-      </w:pPr>
+        <w:pBdr>
+          <w:bottom w:val="double" w:sz="6" w:space="1" w:color="auto"/>
+        </w:pBdr>
+        <w:rPr>
+          <w:rFonts w:ascii="Cambria" w:hAnsi="Cambria"/>
+          <w:sz w:val="24"/>
+          <w:szCs w:val="24"/>
+          <w:highlight w:val="magenta"/>
+        </w:rPr>
+      </w:pPr>
+      <w:r>
+        <w:rPr>
+          <w:rFonts w:ascii="Cambria" w:hAnsi="Cambria"/>
+          <w:sz w:val="24"/>
+          <w:szCs w:val="24"/>
+          <w:highlight w:val="magenta"/>
+        </w:rPr>
+        <w:t xml:space="preserve">File </w:t>
+      </w:r>
+      <w:proofErr w:type="gramStart"/>
+      <w:r>
+        <w:rPr>
+          <w:rFonts w:ascii="Cambria" w:hAnsi="Cambria"/>
+          <w:sz w:val="24"/>
+          <w:szCs w:val="24"/>
+          <w:highlight w:val="magenta"/>
+        </w:rPr>
+        <w:t>Case :</w:t>
+      </w:r>
+      <w:proofErr w:type="gramEnd"/>
+    </w:p>
+    <w:p>
+      <w:pPr>
+        <w:rPr>
+          <w:rFonts w:ascii="Cambria" w:hAnsi="Cambria"/>
+          <w:sz w:val="24"/>
+          <w:szCs w:val="24"/>
+        </w:rPr>
+      </w:pPr>
+      <w:r>
+        <w:rPr>
+          <w:rFonts w:ascii="Cambria" w:hAnsi="Cambria"/>
+          <w:sz w:val="24"/>
+          <w:szCs w:val="24"/>
+          <w:highlight w:val="magenta"/>
+        </w:rPr>
+        <w:t xml:space="preserve">KAKARALA BRO'S@DESKTOP-RO9G861 MINGW64 /d/Prepared </w:t>
+      </w:r>
+      <w:proofErr w:type="spellStart"/>
+      <w:r>
+        <w:rPr>
+          <w:rFonts w:ascii="Cambria" w:hAnsi="Cambria"/>
+          <w:sz w:val="24"/>
+          <w:szCs w:val="24"/>
+          <w:highlight w:val="magenta"/>
+        </w:rPr>
+        <w:t>Ms</w:t>
+      </w:r>
+      <w:proofErr w:type="spellEnd"/>
+      <w:r>
+        <w:rPr>
+          <w:rFonts w:ascii="Cambria" w:hAnsi="Cambria"/>
+          <w:sz w:val="24"/>
+          <w:szCs w:val="24"/>
+          <w:highlight w:val="magenta"/>
+        </w:rPr>
+        <w:t xml:space="preserve"> </w:t>
+      </w:r>
+      <w:proofErr w:type="gramStart"/>
+      <w:r>
+        <w:rPr>
+          <w:rFonts w:ascii="Cambria" w:hAnsi="Cambria"/>
+          <w:sz w:val="24"/>
+          <w:szCs w:val="24"/>
+          <w:highlight w:val="magenta"/>
+        </w:rPr>
+        <w:t>word</w:t>
+      </w:r>
+      <w:proofErr w:type="gramEnd"/>
+      <w:r>
+        <w:rPr>
+          <w:rFonts w:ascii="Cambria" w:hAnsi="Cambria"/>
+          <w:sz w:val="24"/>
+          <w:szCs w:val="24"/>
+          <w:highlight w:val="magenta"/>
+        </w:rPr>
+        <w:t xml:space="preserve"> docs (master)</w:t>
+      </w:r>
+    </w:p>
+    <w:p>
+      <w:pPr>
+        <w:rPr>
+          <w:rFonts w:ascii="Cambria" w:eastAsia="Times New Roman" w:hAnsi="Cambria" w:cs="Courier New"/>
+          <w:sz w:val="32"/>
+          <w:szCs w:val="32"/>
+          <w:highlight w:val="green"/>
+        </w:rPr>
+      </w:pPr>
+      <w:proofErr w:type="gramStart"/>
+      <w:r>
+        <w:rPr>
+          <w:rFonts w:ascii="Cambria" w:eastAsia="Times New Roman" w:hAnsi="Cambria" w:cs="Courier New"/>
+          <w:sz w:val="32"/>
+          <w:szCs w:val="32"/>
+          <w:highlight w:val="green"/>
+        </w:rPr>
+        <w:t>Step :</w:t>
+      </w:r>
+      <w:proofErr w:type="spellStart"/>
+      <w:r>
+        <w:rPr>
+          <w:rFonts w:ascii="Cambria" w:eastAsia="Times New Roman" w:hAnsi="Cambria" w:cs="Courier New"/>
+          <w:sz w:val="32"/>
+          <w:szCs w:val="32"/>
+          <w:highlight w:val="green"/>
+        </w:rPr>
+        <w:t>g</w:t>
+      </w:r>
+      <w:r>
+        <w:rPr>
+          <w:rFonts w:ascii="Cambria" w:eastAsia="Times New Roman" w:hAnsi="Cambria" w:cs="Courier New"/>
+          <w:sz w:val="32"/>
+          <w:szCs w:val="32"/>
+          <w:highlight w:val="green"/>
+        </w:rPr>
+        <w:t>it</w:t>
+      </w:r>
+      <w:proofErr w:type="spellEnd"/>
+      <w:proofErr w:type="gramEnd"/>
+      <w:r>
+        <w:rPr>
+          <w:rFonts w:ascii="Cambria" w:eastAsia="Times New Roman" w:hAnsi="Cambria" w:cs="Courier New"/>
+          <w:sz w:val="32"/>
+          <w:szCs w:val="32"/>
+          <w:highlight w:val="green"/>
+        </w:rPr>
+        <w:t xml:space="preserve"> push --set-upstream origin master</w:t>
+      </w:r>
+      <w:bookmarkStart w:id="0" w:name="_GoBack"/>
+      <w:bookmarkEnd w:id="0"/>
+    </w:p>
+    <w:p>
+      <w:pPr>
+        <w:rPr>
+          <w:rFonts w:ascii="Cambria" w:hAnsi="Cambria"/>
+          <w:sz w:val="24"/>
+          <w:szCs w:val="24"/>
+        </w:rPr>
+      </w:pPr>
+      <w:r>
+        <w:rPr>
+          <w:rFonts w:ascii="Cambria" w:hAnsi="Cambria"/>
+          <w:sz w:val="24"/>
+          <w:szCs w:val="24"/>
+        </w:rPr>
+        <w:t>To https://github.com/dhanamk/MS-Word-Prepared.git</w:t>
+      </w:r>
+    </w:p>
+    <w:p>
+      <w:pPr>
+        <w:rPr>
+          <w:rFonts w:ascii="Cambria" w:hAnsi="Cambria"/>
+          <w:color w:val="C45911" w:themeColor="accent2" w:themeShade="BF"/>
+          <w:sz w:val="24"/>
+          <w:szCs w:val="24"/>
+        </w:rPr>
+      </w:pPr>
+      <w:r>
+        <w:rPr>
+          <w:rFonts w:ascii="Cambria" w:hAnsi="Cambria"/>
+          <w:sz w:val="24"/>
+          <w:szCs w:val="24"/>
+        </w:rPr>
+        <w:t xml:space="preserve"> </w:t>
+      </w:r>
+      <w:r>
+        <w:rPr>
+          <w:rFonts w:ascii="Cambria" w:hAnsi="Cambria"/>
+          <w:color w:val="C45911" w:themeColor="accent2" w:themeShade="BF"/>
+          <w:sz w:val="24"/>
+          <w:szCs w:val="24"/>
+        </w:rPr>
+        <w:t>! [</w:t>
+      </w:r>
+      <w:proofErr w:type="gramStart"/>
+      <w:r>
+        <w:rPr>
+          <w:rFonts w:ascii="Cambria" w:hAnsi="Cambria"/>
+          <w:color w:val="C45911" w:themeColor="accent2" w:themeShade="BF"/>
+          <w:sz w:val="24"/>
+          <w:szCs w:val="24"/>
+        </w:rPr>
+        <w:t>rejected</w:t>
+      </w:r>
+      <w:proofErr w:type="gramEnd"/>
+      <w:r>
+        <w:rPr>
+          <w:rFonts w:ascii="Cambria" w:hAnsi="Cambria"/>
+          <w:color w:val="C45911" w:themeColor="accent2" w:themeShade="BF"/>
+          <w:sz w:val="24"/>
+          <w:szCs w:val="24"/>
+        </w:rPr>
+        <w:t>]        master -&gt; master (fetch first)</w:t>
+      </w:r>
+    </w:p>
+    <w:p>
+      <w:pPr>
+        <w:rPr>
+          <w:rFonts w:ascii="Cambria" w:hAnsi="Cambria"/>
+          <w:color w:val="C45911" w:themeColor="accent2" w:themeShade="BF"/>
+          <w:sz w:val="24"/>
+          <w:szCs w:val="24"/>
+        </w:rPr>
+      </w:pPr>
+      <w:proofErr w:type="gramStart"/>
+      <w:r>
+        <w:rPr>
+          <w:rFonts w:ascii="Cambria" w:hAnsi="Cambria"/>
+          <w:color w:val="C45911" w:themeColor="accent2" w:themeShade="BF"/>
+          <w:sz w:val="24"/>
+          <w:szCs w:val="24"/>
+        </w:rPr>
+        <w:t>error</w:t>
+      </w:r>
+      <w:proofErr w:type="gramEnd"/>
+      <w:r>
+        <w:rPr>
+          <w:rFonts w:ascii="Cambria" w:hAnsi="Cambria"/>
+          <w:color w:val="C45911" w:themeColor="accent2" w:themeShade="BF"/>
+          <w:sz w:val="24"/>
+          <w:szCs w:val="24"/>
+        </w:rPr>
+        <w:t>: failed to push some refs to 'https://github.com/</w:t>
+      </w:r>
+      <w:proofErr w:type="spellStart"/>
+      <w:r>
+        <w:rPr>
+          <w:rFonts w:ascii="Cambria" w:hAnsi="Cambria"/>
+          <w:color w:val="C45911" w:themeColor="accent2" w:themeShade="BF"/>
+          <w:sz w:val="24"/>
+          <w:szCs w:val="24"/>
+        </w:rPr>
+        <w:t>dhanamk</w:t>
+      </w:r>
+      <w:proofErr w:type="spellEnd"/>
+      <w:r>
+        <w:rPr>
+          <w:rFonts w:ascii="Cambria" w:hAnsi="Cambria"/>
+          <w:color w:val="C45911" w:themeColor="accent2" w:themeShade="BF"/>
+          <w:sz w:val="24"/>
+          <w:szCs w:val="24"/>
+        </w:rPr>
+        <w:t>/MS-Word-</w:t>
+      </w:r>
+      <w:proofErr w:type="spellStart"/>
+      <w:r>
+        <w:rPr>
+          <w:rFonts w:ascii="Cambria" w:hAnsi="Cambria"/>
+          <w:color w:val="C45911" w:themeColor="accent2" w:themeShade="BF"/>
+          <w:sz w:val="24"/>
+          <w:szCs w:val="24"/>
+        </w:rPr>
+        <w:t>Prepared.git</w:t>
+      </w:r>
+      <w:proofErr w:type="spellEnd"/>
+      <w:r>
+        <w:rPr>
+          <w:rFonts w:ascii="Cambria" w:hAnsi="Cambria"/>
+          <w:color w:val="C45911" w:themeColor="accent2" w:themeShade="BF"/>
+          <w:sz w:val="24"/>
+          <w:szCs w:val="24"/>
+        </w:rPr>
+        <w:t>'</w:t>
+      </w:r>
+    </w:p>
+    <w:p>
+      <w:pPr>
+        <w:rPr>
+          <w:rFonts w:ascii="Cambria" w:hAnsi="Cambria"/>
+          <w:color w:val="92D050"/>
+          <w:sz w:val="24"/>
+          <w:szCs w:val="24"/>
+        </w:rPr>
+      </w:pPr>
+      <w:proofErr w:type="gramStart"/>
+      <w:r>
+        <w:rPr>
+          <w:rFonts w:ascii="Cambria" w:hAnsi="Cambria"/>
+          <w:color w:val="92D050"/>
+          <w:sz w:val="24"/>
+          <w:szCs w:val="24"/>
+        </w:rPr>
+        <w:t>hint</w:t>
+      </w:r>
+      <w:proofErr w:type="gramEnd"/>
+      <w:r>
+        <w:rPr>
+          <w:rFonts w:ascii="Cambria" w:hAnsi="Cambria"/>
+          <w:color w:val="92D050"/>
+          <w:sz w:val="24"/>
+          <w:szCs w:val="24"/>
+        </w:rPr>
+        <w:t>: Updates were rejected because the remote contains work that you do</w:t>
+      </w:r>
+    </w:p>
+    <w:p>
+      <w:pPr>
+        <w:rPr>
+          <w:rFonts w:ascii="Cambria" w:hAnsi="Cambria"/>
+          <w:color w:val="92D050"/>
+          <w:sz w:val="24"/>
+          <w:szCs w:val="24"/>
+        </w:rPr>
+      </w:pPr>
+      <w:proofErr w:type="gramStart"/>
+      <w:r>
+        <w:rPr>
+          <w:rFonts w:ascii="Cambria" w:hAnsi="Cambria"/>
+          <w:color w:val="92D050"/>
+          <w:sz w:val="24"/>
+          <w:szCs w:val="24"/>
+        </w:rPr>
+        <w:t>hint</w:t>
+      </w:r>
+      <w:proofErr w:type="gramEnd"/>
+      <w:r>
+        <w:rPr>
+          <w:rFonts w:ascii="Cambria" w:hAnsi="Cambria"/>
+          <w:color w:val="92D050"/>
+          <w:sz w:val="24"/>
+          <w:szCs w:val="24"/>
+        </w:rPr>
+        <w:t>: not have locally. This is usually caused by another repository pushing</w:t>
+      </w:r>
+    </w:p>
+    <w:p>
+      <w:pPr>
+        <w:rPr>
+          <w:rFonts w:ascii="Cambria" w:hAnsi="Cambria"/>
+          <w:color w:val="92D050"/>
+          <w:sz w:val="24"/>
+          <w:szCs w:val="24"/>
+        </w:rPr>
+      </w:pPr>
+      <w:proofErr w:type="gramStart"/>
+      <w:r>
+        <w:rPr>
+          <w:rFonts w:ascii="Cambria" w:hAnsi="Cambria"/>
+          <w:color w:val="92D050"/>
+          <w:sz w:val="24"/>
+          <w:szCs w:val="24"/>
+        </w:rPr>
+        <w:t>hint</w:t>
+      </w:r>
+      <w:proofErr w:type="gramEnd"/>
+      <w:r>
+        <w:rPr>
+          <w:rFonts w:ascii="Cambria" w:hAnsi="Cambria"/>
+          <w:color w:val="92D050"/>
+          <w:sz w:val="24"/>
+          <w:szCs w:val="24"/>
+        </w:rPr>
+        <w:t>: to the same ref. You may want to first integrate the remote changes</w:t>
+      </w:r>
+    </w:p>
+    <w:p>
+      <w:pPr>
+        <w:rPr>
+          <w:rFonts w:ascii="Cambria" w:hAnsi="Cambria"/>
+          <w:color w:val="92D050"/>
+          <w:sz w:val="24"/>
+          <w:szCs w:val="24"/>
+        </w:rPr>
+      </w:pPr>
+      <w:proofErr w:type="gramStart"/>
+      <w:r>
+        <w:rPr>
+          <w:rFonts w:ascii="Cambria" w:hAnsi="Cambria"/>
+          <w:color w:val="92D050"/>
+          <w:sz w:val="24"/>
+          <w:szCs w:val="24"/>
+        </w:rPr>
+        <w:t>hint</w:t>
+      </w:r>
+      <w:proofErr w:type="gramEnd"/>
+      <w:r>
+        <w:rPr>
+          <w:rFonts w:ascii="Cambria" w:hAnsi="Cambria"/>
+          <w:color w:val="92D050"/>
+          <w:sz w:val="24"/>
+          <w:szCs w:val="24"/>
+        </w:rPr>
+        <w:t>: (e.g., '</w:t>
+      </w:r>
+      <w:proofErr w:type="spellStart"/>
+      <w:r>
+        <w:rPr>
+          <w:rFonts w:ascii="Cambria" w:hAnsi="Cambria"/>
+          <w:color w:val="92D050"/>
+          <w:sz w:val="24"/>
+          <w:szCs w:val="24"/>
+        </w:rPr>
+        <w:t>git</w:t>
+      </w:r>
+      <w:proofErr w:type="spellEnd"/>
+      <w:r>
+        <w:rPr>
+          <w:rFonts w:ascii="Cambria" w:hAnsi="Cambria"/>
+          <w:color w:val="92D050"/>
+          <w:sz w:val="24"/>
+          <w:szCs w:val="24"/>
+        </w:rPr>
+        <w:t xml:space="preserve"> pull ...') before pushing again.</w:t>
+      </w:r>
+    </w:p>
+    <w:p>
+      <w:pPr>
+        <w:rPr>
+          <w:rFonts w:ascii="Cambria" w:hAnsi="Cambria"/>
+          <w:color w:val="92D050"/>
+          <w:sz w:val="24"/>
+          <w:szCs w:val="24"/>
+        </w:rPr>
+      </w:pPr>
+      <w:proofErr w:type="gramStart"/>
+      <w:r>
+        <w:rPr>
+          <w:rFonts w:ascii="Cambria" w:hAnsi="Cambria"/>
+          <w:color w:val="92D050"/>
+          <w:sz w:val="24"/>
+          <w:szCs w:val="24"/>
+        </w:rPr>
+        <w:t>hint</w:t>
+      </w:r>
+      <w:proofErr w:type="gramEnd"/>
+      <w:r>
+        <w:rPr>
+          <w:rFonts w:ascii="Cambria" w:hAnsi="Cambria"/>
+          <w:color w:val="92D050"/>
+          <w:sz w:val="24"/>
+          <w:szCs w:val="24"/>
+        </w:rPr>
+        <w:t>: See the 'Note about fast-forwards' in '</w:t>
+      </w:r>
+      <w:proofErr w:type="spellStart"/>
+      <w:r>
+        <w:rPr>
+          <w:rFonts w:ascii="Cambria" w:hAnsi="Cambria"/>
+          <w:color w:val="92D050"/>
+          <w:sz w:val="24"/>
+          <w:szCs w:val="24"/>
+        </w:rPr>
+        <w:t>git</w:t>
+      </w:r>
+      <w:proofErr w:type="spellEnd"/>
+      <w:r>
+        <w:rPr>
+          <w:rFonts w:ascii="Cambria" w:hAnsi="Cambria"/>
+          <w:color w:val="92D050"/>
+          <w:sz w:val="24"/>
+          <w:szCs w:val="24"/>
+        </w:rPr>
+        <w:t xml:space="preserve"> push --help' for details.</w:t>
+      </w:r>
+    </w:p>
+    <w:p>
+      <w:pPr>
+        <w:rPr>
+          <w:rFonts w:ascii="Cambria" w:hAnsi="Cambria"/>
+          <w:sz w:val="24"/>
+          <w:szCs w:val="24"/>
+        </w:rPr>
+      </w:pPr>
+    </w:p>
+    <w:p>
+      <w:pPr>
+        <w:rPr>
+          <w:rFonts w:ascii="Cambria" w:hAnsi="Cambria"/>
+          <w:sz w:val="24"/>
+          <w:szCs w:val="24"/>
+        </w:rPr>
+      </w:pPr>
+      <w:r>
+        <w:rPr>
+          <w:rFonts w:ascii="Cambria" w:hAnsi="Cambria"/>
+          <w:sz w:val="24"/>
+          <w:szCs w:val="24"/>
+        </w:rPr>
+        <w:t xml:space="preserve">KAKARALA BRO'S@DESKTOP-RO9G861 MINGW64 /d/Prepared </w:t>
+      </w:r>
+      <w:proofErr w:type="spellStart"/>
+      <w:r>
+        <w:rPr>
+          <w:rFonts w:ascii="Cambria" w:hAnsi="Cambria"/>
+          <w:sz w:val="24"/>
+          <w:szCs w:val="24"/>
+        </w:rPr>
+        <w:t>Ms</w:t>
+      </w:r>
+      <w:proofErr w:type="spellEnd"/>
+      <w:r>
+        <w:rPr>
+          <w:rFonts w:ascii="Cambria" w:hAnsi="Cambria"/>
+          <w:sz w:val="24"/>
+          <w:szCs w:val="24"/>
+        </w:rPr>
+        <w:t xml:space="preserve"> </w:t>
+      </w:r>
+      <w:proofErr w:type="gramStart"/>
+      <w:r>
+        <w:rPr>
+          <w:rFonts w:ascii="Cambria" w:hAnsi="Cambria"/>
+          <w:sz w:val="24"/>
+          <w:szCs w:val="24"/>
+        </w:rPr>
+        <w:t>word</w:t>
+      </w:r>
+      <w:proofErr w:type="gramEnd"/>
+      <w:r>
+        <w:rPr>
+          <w:rFonts w:ascii="Cambria" w:hAnsi="Cambria"/>
+          <w:sz w:val="24"/>
+          <w:szCs w:val="24"/>
+        </w:rPr>
+        <w:t xml:space="preserve"> docs (master)</w:t>
+      </w:r>
+    </w:p>
+    <w:p>
+      <w:pPr>
+        <w:rPr>
+          <w:rFonts w:ascii="Cambria" w:hAnsi="Cambria"/>
+          <w:sz w:val="24"/>
+          <w:szCs w:val="24"/>
+        </w:rPr>
+      </w:pPr>
+      <w:proofErr w:type="gramStart"/>
+      <w:r>
+        <w:rPr>
+          <w:rFonts w:ascii="Cambria" w:eastAsia="Times New Roman" w:hAnsi="Cambria" w:cs="Courier New"/>
+          <w:sz w:val="32"/>
+          <w:szCs w:val="32"/>
+          <w:highlight w:val="green"/>
+        </w:rPr>
+        <w:t>Step :</w:t>
+      </w:r>
+      <w:proofErr w:type="gramEnd"/>
+      <w:r>
+        <w:rPr>
+          <w:rFonts w:ascii="Cambria" w:eastAsia="Times New Roman" w:hAnsi="Cambria" w:cs="Courier New"/>
+          <w:sz w:val="32"/>
+          <w:szCs w:val="32"/>
+          <w:highlight w:val="green"/>
+        </w:rPr>
+        <w:t xml:space="preserve"> </w:t>
+      </w:r>
+      <w:proofErr w:type="spellStart"/>
+      <w:r>
+        <w:rPr>
+          <w:rFonts w:ascii="Cambria" w:eastAsia="Times New Roman" w:hAnsi="Cambria" w:cs="Courier New"/>
+          <w:sz w:val="32"/>
+          <w:szCs w:val="32"/>
+          <w:highlight w:val="green"/>
+        </w:rPr>
+        <w:t>git</w:t>
+      </w:r>
+      <w:proofErr w:type="spellEnd"/>
+      <w:r>
+        <w:rPr>
+          <w:rFonts w:ascii="Cambria" w:eastAsia="Times New Roman" w:hAnsi="Cambria" w:cs="Courier New"/>
+          <w:sz w:val="32"/>
+          <w:szCs w:val="32"/>
+          <w:highlight w:val="green"/>
+        </w:rPr>
+        <w:t xml:space="preserve"> push origin master --force</w:t>
+      </w:r>
+    </w:p>
+    <w:p>
+      <w:pPr>
+        <w:rPr>
+          <w:rFonts w:ascii="Cambria" w:hAnsi="Cambria"/>
+          <w:sz w:val="24"/>
+          <w:szCs w:val="24"/>
+        </w:rPr>
+      </w:pPr>
+      <w:r>
+        <w:rPr>
+          <w:rFonts w:ascii="Cambria" w:hAnsi="Cambria"/>
+          <w:sz w:val="24"/>
+          <w:szCs w:val="24"/>
+        </w:rPr>
+        <w:t>Enumerating objects: 5, done</w:t>
+      </w:r>
+      <w:proofErr w:type="gramStart"/>
+      <w:r>
+        <w:rPr>
+          <w:rFonts w:ascii="Cambria" w:hAnsi="Cambria"/>
+          <w:sz w:val="24"/>
+          <w:szCs w:val="24"/>
+        </w:rPr>
+        <w:t>.</w:t>
+      </w:r>
+      <w:r>
+        <w:rPr>
+          <w:rFonts w:ascii="Cambria" w:hAnsi="Cambria"/>
+          <w:sz w:val="24"/>
+          <w:szCs w:val="24"/>
+        </w:rPr>
+        <w:t>(</w:t>
+      </w:r>
+      <w:proofErr w:type="gramEnd"/>
+      <w:r>
+        <w:rPr>
+          <w:rFonts w:ascii="Cambria" w:hAnsi="Cambria"/>
+          <w:sz w:val="24"/>
+          <w:szCs w:val="24"/>
+        </w:rPr>
+        <w:t>working fine)</w:t>
+      </w:r>
     </w:p>
     <w:p>
       <w:pPr>
@@ -6297,6 +6881,7 @@
           <w:sz w:val="24"/>
           <w:szCs w:val="24"/>
         </w:rPr>
+        <w:lastRenderedPageBreak/>
         <w:tab/>
       </w:r>
     </w:p>

</xml_diff>

<commit_message>
add one more git credintial in git document
</commit_message>
<xml_diff>
--- a/GitHub for working commands.docx
+++ b/GitHub for working commands.docx
@@ -195,6 +195,85 @@
     </w:p>
     <w:p>
       <w:pPr>
+        <w:pBdr>
+          <w:bottom w:val="single" w:sz="6" w:space="1" w:color="auto"/>
+        </w:pBdr>
+        <w:rPr>
+          <w:rFonts w:ascii="Cambria" w:hAnsi="Cambria"/>
+          <w:sz w:val="24"/>
+          <w:szCs w:val="24"/>
+        </w:rPr>
+      </w:pPr>
+      <w:proofErr w:type="spellStart"/>
+      <w:proofErr w:type="gramStart"/>
+      <w:r>
+        <w:rPr>
+          <w:rFonts w:ascii="Cambria" w:hAnsi="Cambria"/>
+          <w:sz w:val="24"/>
+          <w:szCs w:val="24"/>
+        </w:rPr>
+        <w:t>git</w:t>
+      </w:r>
+      <w:proofErr w:type="spellEnd"/>
+      <w:proofErr w:type="gramEnd"/>
+      <w:r>
+        <w:rPr>
+          <w:rFonts w:ascii="Cambria" w:hAnsi="Cambria"/>
+          <w:sz w:val="24"/>
+          <w:szCs w:val="24"/>
+        </w:rPr>
+        <w:t xml:space="preserve"> </w:t>
+      </w:r>
+      <w:proofErr w:type="spellStart"/>
+      <w:r>
+        <w:rPr>
+          <w:rFonts w:ascii="Cambria" w:hAnsi="Cambria"/>
+          <w:sz w:val="24"/>
+          <w:szCs w:val="24"/>
+        </w:rPr>
+        <w:t>config</w:t>
+      </w:r>
+      <w:proofErr w:type="spellEnd"/>
+      <w:r>
+        <w:rPr>
+          <w:rFonts w:ascii="Cambria" w:hAnsi="Cambria"/>
+          <w:sz w:val="24"/>
+          <w:szCs w:val="24"/>
+        </w:rPr>
+        <w:t xml:space="preserve"> --global </w:t>
+      </w:r>
+      <w:proofErr w:type="spellStart"/>
+      <w:r>
+        <w:rPr>
+          <w:rFonts w:ascii="Cambria" w:hAnsi="Cambria"/>
+          <w:sz w:val="24"/>
+          <w:szCs w:val="24"/>
+        </w:rPr>
+        <w:t>user.email</w:t>
+      </w:r>
+      <w:proofErr w:type="spellEnd"/>
+      <w:r>
+        <w:rPr>
+          <w:rFonts w:ascii="Cambria" w:hAnsi="Cambria"/>
+          <w:sz w:val="24"/>
+          <w:szCs w:val="24"/>
+        </w:rPr>
+        <w:t xml:space="preserve"> </w:t>
+      </w:r>
+      <w:hyperlink r:id="rId4" w:history="1">
+        <w:r>
+          <w:rPr>
+            <w:rStyle w:val="Hyperlink"/>
+            <w:rFonts w:ascii="Cambria" w:hAnsi="Cambria"/>
+            <w:sz w:val="24"/>
+            <w:szCs w:val="24"/>
+          </w:rPr>
+          <w:t>dhanamjaya.k567@gmail.com</w:t>
+        </w:r>
+      </w:hyperlink>
+    </w:p>
+    <w:p>
+      <w:pPr>
         <w:rPr>
           <w:rFonts w:ascii="Cambria" w:hAnsi="Cambria"/>
           <w:sz w:val="24"/>
@@ -202,6 +281,71 @@
           <w:highlight w:val="cyan"/>
         </w:rPr>
       </w:pPr>
+      <w:r>
+        <w:rPr>
+          <w:rFonts w:ascii="Cambria" w:hAnsi="Cambria"/>
+          <w:sz w:val="24"/>
+          <w:szCs w:val="24"/>
+          <w:highlight w:val="cyan"/>
+        </w:rPr>
+        <w:t xml:space="preserve">Username: </w:t>
+      </w:r>
+      <w:proofErr w:type="spellStart"/>
+      <w:r>
+        <w:rPr>
+          <w:rFonts w:ascii="Cambria" w:hAnsi="Cambria"/>
+          <w:sz w:val="24"/>
+          <w:szCs w:val="24"/>
+          <w:highlight w:val="cyan"/>
+        </w:rPr>
+        <w:t>dhanamk</w:t>
+      </w:r>
+      <w:proofErr w:type="spellEnd"/>
+    </w:p>
+    <w:p>
+      <w:pPr>
+        <w:rPr>
+          <w:rFonts w:ascii="Cambria" w:hAnsi="Cambria"/>
+          <w:sz w:val="24"/>
+          <w:szCs w:val="24"/>
+        </w:rPr>
+      </w:pPr>
+      <w:r>
+        <w:rPr>
+          <w:rFonts w:ascii="Cambria" w:hAnsi="Cambria"/>
+          <w:sz w:val="24"/>
+          <w:szCs w:val="24"/>
+          <w:highlight w:val="cyan"/>
+        </w:rPr>
+        <w:t xml:space="preserve">Password: </w:t>
+      </w:r>
+      <w:r>
+        <w:rPr>
+          <w:rFonts w:ascii="Cambria" w:hAnsi="Cambria"/>
+          <w:sz w:val="24"/>
+          <w:szCs w:val="24"/>
+        </w:rPr>
+        <w:t>Lmn@11@lmn</w:t>
+      </w:r>
+    </w:p>
+    <w:p>
+      <w:pPr>
+        <w:rPr>
+          <w:rFonts w:ascii="Cambria" w:hAnsi="Cambria"/>
+          <w:sz w:val="24"/>
+          <w:szCs w:val="24"/>
+          <w:u w:val="single"/>
+        </w:rPr>
+      </w:pPr>
+      <w:r>
+        <w:rPr>
+          <w:rFonts w:ascii="Cambria" w:hAnsi="Cambria"/>
+          <w:sz w:val="24"/>
+          <w:szCs w:val="24"/>
+          <w:u w:val="single"/>
+        </w:rPr>
+        <w:t xml:space="preserve">Provide </w:t>
+      </w:r>
       <w:proofErr w:type="spellStart"/>
       <w:proofErr w:type="gramStart"/>
       <w:r>
@@ -209,6 +353,46 @@
           <w:rFonts w:ascii="Cambria" w:hAnsi="Cambria"/>
           <w:sz w:val="24"/>
           <w:szCs w:val="24"/>
+          <w:u w:val="single"/>
+        </w:rPr>
+        <w:t>credintials</w:t>
+      </w:r>
+      <w:proofErr w:type="spellEnd"/>
+      <w:r>
+        <w:rPr>
+          <w:rFonts w:ascii="Cambria" w:hAnsi="Cambria"/>
+          <w:sz w:val="24"/>
+          <w:szCs w:val="24"/>
+          <w:u w:val="single"/>
+        </w:rPr>
+        <w:t xml:space="preserve"> :</w:t>
+      </w:r>
+      <w:proofErr w:type="gramEnd"/>
+      <w:r>
+        <w:rPr>
+          <w:rFonts w:ascii="Cambria" w:hAnsi="Cambria"/>
+          <w:sz w:val="24"/>
+          <w:szCs w:val="24"/>
+          <w:u w:val="single"/>
+        </w:rPr>
+        <w:t>--</w:t>
+      </w:r>
+    </w:p>
+    <w:p>
+      <w:pPr>
+        <w:rPr>
+          <w:rFonts w:ascii="Cambria" w:hAnsi="Cambria"/>
+          <w:sz w:val="24"/>
+          <w:szCs w:val="24"/>
+        </w:rPr>
+      </w:pPr>
+      <w:proofErr w:type="spellStart"/>
+      <w:proofErr w:type="gramStart"/>
+      <w:r>
+        <w:rPr>
+          <w:rFonts w:ascii="Cambria" w:hAnsi="Cambria"/>
+          <w:sz w:val="24"/>
+          <w:szCs w:val="24"/>
         </w:rPr>
         <w:t>git</w:t>
       </w:r>
@@ -229,6 +413,78 @@
           <w:sz w:val="24"/>
           <w:szCs w:val="24"/>
         </w:rPr>
+        <w:t>confi</w:t>
+      </w:r>
+      <w:r>
+        <w:rPr>
+          <w:rFonts w:ascii="Cambria" w:hAnsi="Cambria"/>
+          <w:sz w:val="24"/>
+          <w:szCs w:val="24"/>
+        </w:rPr>
+        <w:t>g</w:t>
+      </w:r>
+      <w:proofErr w:type="spellEnd"/>
+      <w:r>
+        <w:rPr>
+          <w:rFonts w:ascii="Cambria" w:hAnsi="Cambria"/>
+          <w:sz w:val="24"/>
+          <w:szCs w:val="24"/>
+        </w:rPr>
+        <w:t xml:space="preserve"> --global user.name "</w:t>
+      </w:r>
+      <w:proofErr w:type="spellStart"/>
+      <w:r>
+        <w:rPr>
+          <w:rFonts w:ascii="Cambria" w:hAnsi="Cambria"/>
+          <w:sz w:val="24"/>
+          <w:szCs w:val="24"/>
+        </w:rPr>
+        <w:t>dhanamk</w:t>
+      </w:r>
+      <w:proofErr w:type="spellEnd"/>
+      <w:r>
+        <w:rPr>
+          <w:rFonts w:ascii="Cambria" w:hAnsi="Cambria"/>
+          <w:sz w:val="24"/>
+          <w:szCs w:val="24"/>
+        </w:rPr>
+        <w:t>"</w:t>
+      </w:r>
+    </w:p>
+    <w:p>
+      <w:pPr>
+        <w:rPr>
+          <w:rFonts w:ascii="Cambria" w:hAnsi="Cambria"/>
+          <w:sz w:val="24"/>
+          <w:szCs w:val="24"/>
+          <w:highlight w:val="cyan"/>
+        </w:rPr>
+      </w:pPr>
+      <w:proofErr w:type="spellStart"/>
+      <w:r>
+        <w:rPr>
+          <w:rFonts w:ascii="Cambria" w:hAnsi="Cambria"/>
+          <w:sz w:val="24"/>
+          <w:szCs w:val="24"/>
+        </w:rPr>
+        <w:t>git</w:t>
+      </w:r>
+      <w:proofErr w:type="spellEnd"/>
+      <w:r>
+        <w:rPr>
+          <w:rFonts w:ascii="Cambria" w:hAnsi="Cambria"/>
+          <w:sz w:val="24"/>
+          <w:szCs w:val="24"/>
+        </w:rPr>
+        <w:t xml:space="preserve"> </w:t>
+      </w:r>
+      <w:proofErr w:type="spellStart"/>
+      <w:r>
+        <w:rPr>
+          <w:rFonts w:ascii="Cambria" w:hAnsi="Cambria"/>
+          <w:sz w:val="24"/>
+          <w:szCs w:val="24"/>
+        </w:rPr>
         <w:t>config</w:t>
       </w:r>
       <w:proofErr w:type="spellEnd"/>
@@ -238,7 +494,15 @@
           <w:sz w:val="24"/>
           <w:szCs w:val="24"/>
         </w:rPr>
-        <w:t xml:space="preserve"> --global </w:t>
+        <w:t xml:space="preserve"> --gl</w:t>
+      </w:r>
+      <w:r>
+        <w:rPr>
+          <w:rFonts w:ascii="Cambria" w:hAnsi="Cambria"/>
+          <w:sz w:val="24"/>
+          <w:szCs w:val="24"/>
+        </w:rPr>
+        <w:t xml:space="preserve">obal </w:t>
       </w:r>
       <w:proofErr w:type="spellStart"/>
       <w:r>
@@ -256,7 +520,46 @@
           <w:sz w:val="24"/>
           <w:szCs w:val="24"/>
         </w:rPr>
-        <w:t xml:space="preserve"> "dhanamjaya.k567@gmail.com"</w:t>
+        <w:t xml:space="preserve"> "dhanamjaya.kakarla</w:t>
+      </w:r>
+      <w:bookmarkStart w:id="0" w:name="_GoBack"/>
+      <w:bookmarkEnd w:id="0"/>
+      <w:r>
+        <w:rPr>
+          <w:rFonts w:ascii="Cambria" w:hAnsi="Cambria"/>
+          <w:sz w:val="24"/>
+          <w:szCs w:val="24"/>
+        </w:rPr>
+        <w:t>@gmail.com"</w:t>
+      </w:r>
+    </w:p>
+    <w:p>
+      <w:pPr>
+        <w:rPr>
+          <w:rFonts w:ascii="Cambria" w:hAnsi="Cambria"/>
+          <w:sz w:val="24"/>
+          <w:szCs w:val="24"/>
+          <w:highlight w:val="cyan"/>
+        </w:rPr>
+      </w:pPr>
+    </w:p>
+    <w:p>
+      <w:pPr>
+        <w:rPr>
+          <w:rFonts w:ascii="Cambria" w:hAnsi="Cambria"/>
+          <w:sz w:val="24"/>
+          <w:szCs w:val="24"/>
+          <w:highlight w:val="cyan"/>
+        </w:rPr>
+      </w:pPr>
+      <w:r>
+        <w:rPr>
+          <w:rFonts w:ascii="Cambria" w:hAnsi="Cambria"/>
+          <w:sz w:val="24"/>
+          <w:szCs w:val="24"/>
+          <w:highlight w:val="cyan"/>
+        </w:rPr>
+        <w:t>--------------------------------</w:t>
       </w:r>
     </w:p>
     <w:p>
@@ -1569,7 +1872,6 @@
           <w:sz w:val="32"/>
           <w:szCs w:val="32"/>
         </w:rPr>
-        <w:lastRenderedPageBreak/>
         <w:t xml:space="preserve">Remove file from stage </w:t>
       </w:r>
       <w:proofErr w:type="gramStart"/>
@@ -2632,6 +2934,7 @@
           <w:color w:val="000000"/>
           <w:bdr w:val="none" w:sz="0" w:space="0" w:color="auto" w:frame="1"/>
         </w:rPr>
+        <w:lastRenderedPageBreak/>
         <w:t>What ever</w:t>
       </w:r>
       <w:proofErr w:type="spellEnd"/>
@@ -3990,6 +4293,7 @@
           <w:color w:val="000000"/>
           <w:bdr w:val="none" w:sz="0" w:space="0" w:color="auto" w:frame="1"/>
         </w:rPr>
+        <w:lastRenderedPageBreak/>
         <w:t xml:space="preserve">If we want to clone from </w:t>
       </w:r>
       <w:r>
@@ -5221,6 +5525,7 @@
           <w:szCs w:val="32"/>
           <w:highlight w:val="green"/>
         </w:rPr>
+        <w:lastRenderedPageBreak/>
         <w:t>step</w:t>
       </w:r>
       <w:proofErr w:type="gramEnd"/>
@@ -6338,8 +6643,6 @@
         </w:rPr>
         <w:t xml:space="preserve"> push --set-upstream origin master</w:t>
       </w:r>
-      <w:bookmarkStart w:id="0" w:name="_GoBack"/>
-      <w:bookmarkEnd w:id="0"/>
     </w:p>
     <w:p>
       <w:pPr>
@@ -6688,6 +6991,7 @@
           <w:sz w:val="24"/>
           <w:szCs w:val="24"/>
         </w:rPr>
+        <w:lastRenderedPageBreak/>
         <w:t xml:space="preserve">KAKARALA BRO'S@DESKTOP-RO9G861 MINGW64 /d/Prepared </w:t>
       </w:r>
       <w:proofErr w:type="spellStart"/>
@@ -6881,7 +7185,6 @@
           <w:sz w:val="24"/>
           <w:szCs w:val="24"/>
         </w:rPr>
-        <w:lastRenderedPageBreak/>
         <w:tab/>
       </w:r>
     </w:p>
@@ -7393,6 +7696,17 @@
     <w:basedOn w:val="DefaultParagraphFont"/>
     <w:rsid w:val="0018526B"/>
   </w:style>
+  <w:style w:type="character" w:styleId="Hyperlink">
+    <w:name w:val="Hyperlink"/>
+    <w:basedOn w:val="DefaultParagraphFont"/>
+    <w:uiPriority w:val="99"/>
+    <w:unhideWhenUsed/>
+    <w:rsid w:val="00EA1327"/>
+    <w:rPr>
+      <w:color w:val="0563C1" w:themeColor="hyperlink"/>
+      <w:u w:val="single"/>
+    </w:rPr>
+  </w:style>
 </w:styles>
 </file>
 

</xml_diff>